<commit_message>
Pruebas - Jest - Expect - tobe
</commit_message>
<xml_diff>
--- a/2-FernandoHerrera/1-Documentacion/Notes.docx
+++ b/2-FernandoHerrera/1-Documentacion/Notes.docx
@@ -1458,6 +1458,233 @@
                     <a:xfrm>
                       <a:off x="0" y="0"/>
                       <a:ext cx="5943600" cy="2592070"/>
+                    </a:xfrm>
+                    <a:prstGeom prst="rect">
+                      <a:avLst/>
+                    </a:prstGeom>
+                  </pic:spPr>
+                </pic:pic>
+              </a:graphicData>
+            </a:graphic>
+          </wp:inline>
+        </w:drawing>
+      </w:r>
+    </w:p>
+    <w:p>
+      <w:pPr>
+        <w:rPr>
+          <w:lang w:val="es-ES"/>
+        </w:rPr>
+      </w:pPr>
+      <w:r>
+        <w:rPr>
+          <w:lang w:val="es-ES"/>
+        </w:rPr>
+        <w:br w:type="page"/>
+      </w:r>
+    </w:p>
+    <w:p>
+      <w:pPr>
+        <w:rPr>
+          <w:lang w:val="es-ES"/>
+        </w:rPr>
+      </w:pPr>
+      <w:r>
+        <w:rPr>
+          <w:lang w:val="es-ES"/>
+        </w:rPr>
+        <w:lastRenderedPageBreak/>
+        <w:t>PRUEBAS – TESTING</w:t>
+      </w:r>
+    </w:p>
+    <w:p>
+      <w:pPr>
+        <w:rPr>
+          <w:lang w:val="es-ES"/>
+        </w:rPr>
+      </w:pPr>
+      <w:r>
+        <w:rPr>
+          <w:noProof/>
+        </w:rPr>
+        <w:lastRenderedPageBreak/>
+        <w:drawing>
+          <wp:inline distT="0" distB="0" distL="0" distR="0" wp14:anchorId="1121AB94" wp14:editId="53BFFA65">
+            <wp:extent cx="5875655" cy="8229600"/>
+            <wp:effectExtent l="0" t="0" r="0" b="0"/>
+            <wp:docPr id="24" name="Picture 24" descr="Graphical user interface, text, application, email&#10;&#10;Description automatically generated"/>
+            <wp:cNvGraphicFramePr>
+              <a:graphicFrameLocks xmlns:a="http://schemas.openxmlformats.org/drawingml/2006/main" noChangeAspect="1"/>
+            </wp:cNvGraphicFramePr>
+            <a:graphic xmlns:a="http://schemas.openxmlformats.org/drawingml/2006/main">
+              <a:graphicData uri="http://schemas.openxmlformats.org/drawingml/2006/picture">
+                <pic:pic xmlns:pic="http://schemas.openxmlformats.org/drawingml/2006/picture">
+                  <pic:nvPicPr>
+                    <pic:cNvPr id="24" name="Picture 24" descr="Graphical user interface, text, application, email&#10;&#10;Description automatically generated"/>
+                    <pic:cNvPicPr/>
+                  </pic:nvPicPr>
+                  <pic:blipFill>
+                    <a:blip r:embed="rId28"/>
+                    <a:stretch>
+                      <a:fillRect/>
+                    </a:stretch>
+                  </pic:blipFill>
+                  <pic:spPr>
+                    <a:xfrm>
+                      <a:off x="0" y="0"/>
+                      <a:ext cx="5875655" cy="8229600"/>
+                    </a:xfrm>
+                    <a:prstGeom prst="rect">
+                      <a:avLst/>
+                    </a:prstGeom>
+                  </pic:spPr>
+                </pic:pic>
+              </a:graphicData>
+            </a:graphic>
+          </wp:inline>
+        </w:drawing>
+      </w:r>
+    </w:p>
+    <w:p>
+      <w:pPr>
+        <w:rPr>
+          <w:lang w:val="es-ES"/>
+        </w:rPr>
+      </w:pPr>
+      <w:r>
+        <w:rPr>
+          <w:lang w:val="es-ES"/>
+        </w:rPr>
+        <w:lastRenderedPageBreak/>
+        <w:t>npm test start, comando para corer las prueb</w:t>
+      </w:r>
+      <w:r>
+        <w:rPr>
+          <w:lang w:val="es-ES"/>
+        </w:rPr>
+        <w:t>as&gt;</w:t>
+      </w:r>
+    </w:p>
+    <w:p>
+      <w:r>
+        <w:rPr>
+          <w:noProof/>
+        </w:rPr>
+        <w:drawing>
+          <wp:inline distT="0" distB="0" distL="0" distR="0" wp14:anchorId="17D174C0" wp14:editId="021D03D2">
+            <wp:extent cx="5943600" cy="2638425"/>
+            <wp:effectExtent l="0" t="0" r="0" b="9525"/>
+            <wp:docPr id="25" name="Picture 25" descr="Text&#10;&#10;Description automatically generated"/>
+            <wp:cNvGraphicFramePr>
+              <a:graphicFrameLocks xmlns:a="http://schemas.openxmlformats.org/drawingml/2006/main" noChangeAspect="1"/>
+            </wp:cNvGraphicFramePr>
+            <a:graphic xmlns:a="http://schemas.openxmlformats.org/drawingml/2006/main">
+              <a:graphicData uri="http://schemas.openxmlformats.org/drawingml/2006/picture">
+                <pic:pic xmlns:pic="http://schemas.openxmlformats.org/drawingml/2006/picture">
+                  <pic:nvPicPr>
+                    <pic:cNvPr id="25" name="Picture 25" descr="Text&#10;&#10;Description automatically generated"/>
+                    <pic:cNvPicPr/>
+                  </pic:nvPicPr>
+                  <pic:blipFill>
+                    <a:blip r:embed="rId29"/>
+                    <a:stretch>
+                      <a:fillRect/>
+                    </a:stretch>
+                  </pic:blipFill>
+                  <pic:spPr>
+                    <a:xfrm>
+                      <a:off x="0" y="0"/>
+                      <a:ext cx="5943600" cy="2638425"/>
+                    </a:xfrm>
+                    <a:prstGeom prst="rect">
+                      <a:avLst/>
+                    </a:prstGeom>
+                  </pic:spPr>
+                </pic:pic>
+              </a:graphicData>
+            </a:graphic>
+          </wp:inline>
+        </w:drawing>
+      </w:r>
+    </w:p>
+    <w:p>
+      <w:r>
+        <w:t>Jest</w:t>
+      </w:r>
+    </w:p>
+    <w:p>
+      <w:r>
+        <w:rPr>
+          <w:noProof/>
+        </w:rPr>
+        <w:drawing>
+          <wp:inline distT="0" distB="0" distL="0" distR="0" wp14:anchorId="484575DE" wp14:editId="0FEB4A01">
+            <wp:extent cx="5943600" cy="2639060"/>
+            <wp:effectExtent l="0" t="0" r="0" b="8890"/>
+            <wp:docPr id="26" name="Picture 26" descr="Graphical user interface&#10;&#10;Description automatically generated"/>
+            <wp:cNvGraphicFramePr>
+              <a:graphicFrameLocks xmlns:a="http://schemas.openxmlformats.org/drawingml/2006/main" noChangeAspect="1"/>
+            </wp:cNvGraphicFramePr>
+            <a:graphic xmlns:a="http://schemas.openxmlformats.org/drawingml/2006/main">
+              <a:graphicData uri="http://schemas.openxmlformats.org/drawingml/2006/picture">
+                <pic:pic xmlns:pic="http://schemas.openxmlformats.org/drawingml/2006/picture">
+                  <pic:nvPicPr>
+                    <pic:cNvPr id="26" name="Picture 26" descr="Graphical user interface&#10;&#10;Description automatically generated"/>
+                    <pic:cNvPicPr/>
+                  </pic:nvPicPr>
+                  <pic:blipFill>
+                    <a:blip r:embed="rId30"/>
+                    <a:stretch>
+                      <a:fillRect/>
+                    </a:stretch>
+                  </pic:blipFill>
+                  <pic:spPr>
+                    <a:xfrm>
+                      <a:off x="0" y="0"/>
+                      <a:ext cx="5943600" cy="2639060"/>
+                    </a:xfrm>
+                    <a:prstGeom prst="rect">
+                      <a:avLst/>
+                    </a:prstGeom>
+                  </pic:spPr>
+                </pic:pic>
+              </a:graphicData>
+            </a:graphic>
+          </wp:inline>
+        </w:drawing>
+      </w:r>
+    </w:p>
+    <w:p>
+      <w:r>
+        <w:rPr>
+          <w:noProof/>
+        </w:rPr>
+        <w:lastRenderedPageBreak/>
+        <w:drawing>
+          <wp:inline distT="0" distB="0" distL="0" distR="0" wp14:anchorId="2C05115A" wp14:editId="2D78ACB0">
+            <wp:extent cx="5943600" cy="2703830"/>
+            <wp:effectExtent l="0" t="0" r="0" b="1270"/>
+            <wp:docPr id="27" name="Picture 27" descr="Graphical user interface, text&#10;&#10;Description automatically generated"/>
+            <wp:cNvGraphicFramePr>
+              <a:graphicFrameLocks xmlns:a="http://schemas.openxmlformats.org/drawingml/2006/main" noChangeAspect="1"/>
+            </wp:cNvGraphicFramePr>
+            <a:graphic xmlns:a="http://schemas.openxmlformats.org/drawingml/2006/main">
+              <a:graphicData uri="http://schemas.openxmlformats.org/drawingml/2006/picture">
+                <pic:pic xmlns:pic="http://schemas.openxmlformats.org/drawingml/2006/picture">
+                  <pic:nvPicPr>
+                    <pic:cNvPr id="27" name="Picture 27" descr="Graphical user interface, text&#10;&#10;Description automatically generated"/>
+                    <pic:cNvPicPr/>
+                  </pic:nvPicPr>
+                  <pic:blipFill>
+                    <a:blip r:embed="rId31"/>
+                    <a:stretch>
+                      <a:fillRect/>
+                    </a:stretch>
+                  </pic:blipFill>
+                  <pic:spPr>
+                    <a:xfrm>
+                      <a:off x="0" y="0"/>
+                      <a:ext cx="5943600" cy="2703830"/>
                     </a:xfrm>
                     <a:prstGeom prst="rect">
                       <a:avLst/>

</xml_diff>

<commit_message>
fetch, peticion a api.giphy
</commit_message>
<xml_diff>
--- a/2-FernandoHerrera/1-Documentacion/Notes.docx
+++ b/2-FernandoHerrera/1-Documentacion/Notes.docx
@@ -1689,6 +1689,72 @@
                     <a:prstGeom prst="rect">
                       <a:avLst/>
                     </a:prstGeom>
+                  </pic:spPr>
+                </pic:pic>
+              </a:graphicData>
+            </a:graphic>
+          </wp:inline>
+        </w:drawing>
+      </w:r>
+    </w:p>
+    <w:p>
+      <w:r>
+        <w:br w:type="page"/>
+      </w:r>
+    </w:p>
+    <w:p>
+      <w:r>
+        <w:lastRenderedPageBreak/>
+        <w:t>GifExpertApp</w:t>
+      </w:r>
+    </w:p>
+    <w:p>
+      <w:r>
+        <w:rPr>
+          <w:noProof/>
+        </w:rPr>
+        <w:drawing>
+          <wp:inline distT="0" distB="0" distL="0" distR="0" wp14:anchorId="79D5400A" wp14:editId="07B1E129">
+            <wp:extent cx="5943600" cy="5747385"/>
+            <wp:effectExtent l="0" t="0" r="0" b="5715"/>
+            <wp:docPr id="28" name="Picture 28"/>
+            <wp:cNvGraphicFramePr>
+              <a:graphicFrameLocks xmlns:a="http://schemas.openxmlformats.org/drawingml/2006/main" noChangeAspect="1"/>
+            </wp:cNvGraphicFramePr>
+            <a:graphic xmlns:a="http://schemas.openxmlformats.org/drawingml/2006/main">
+              <a:graphicData uri="http://schemas.openxmlformats.org/drawingml/2006/picture">
+                <pic:pic xmlns:pic="http://schemas.openxmlformats.org/drawingml/2006/picture">
+                  <pic:nvPicPr>
+                    <pic:cNvPr id="0" name="Picture 1"/>
+                    <pic:cNvPicPr>
+                      <a:picLocks noChangeAspect="1" noChangeArrowheads="1"/>
+                    </pic:cNvPicPr>
+                  </pic:nvPicPr>
+                  <pic:blipFill>
+                    <a:blip r:embed="rId32">
+                      <a:extLst>
+                        <a:ext uri="{28A0092B-C50C-407E-A947-70E740481C1C}">
+                          <a14:useLocalDpi xmlns:a14="http://schemas.microsoft.com/office/drawing/2010/main" val="0"/>
+                        </a:ext>
+                      </a:extLst>
+                    </a:blip>
+                    <a:srcRect/>
+                    <a:stretch>
+                      <a:fillRect/>
+                    </a:stretch>
+                  </pic:blipFill>
+                  <pic:spPr bwMode="auto">
+                    <a:xfrm>
+                      <a:off x="0" y="0"/>
+                      <a:ext cx="5943600" cy="5747385"/>
+                    </a:xfrm>
+                    <a:prstGeom prst="rect">
+                      <a:avLst/>
+                    </a:prstGeom>
+                    <a:noFill/>
+                    <a:ln>
+                      <a:noFill/>
+                    </a:ln>
                   </pic:spPr>
                 </pic:pic>
               </a:graphicData>

</xml_diff>